<commit_message>
Iniziata parte 4 e aggiunti screenshot
</commit_message>
<xml_diff>
--- a/ScalettaTesi.docx
+++ b/ScalettaTesi.docx
@@ -658,64 +658,118 @@
         <w:pStyle w:val="Paragrafoelenco"/>
         <w:numPr>
           <w:ilvl w:val="0"/>
-          <w:numId w:val="1"/>
-        </w:numPr>
-        <w:rPr>
-          <w:rFonts w:ascii="Century Gothic" w:hAnsi="Century Gothic"/>
-        </w:rPr>
-      </w:pPr>
-      <w:r>
-        <w:rPr>
-          <w:rFonts w:ascii="Century Gothic" w:hAnsi="Century Gothic"/>
-        </w:rPr>
-        <w:t>PROSPETTIVE E COMMENTI</w:t>
-      </w:r>
-    </w:p>
-    <w:p>
-      <w:pPr>
-        <w:pStyle w:val="Paragrafoelenco"/>
-        <w:numPr>
-          <w:ilvl w:val="0"/>
-          <w:numId w:val="2"/>
-        </w:numPr>
-        <w:rPr>
-          <w:rFonts w:ascii="Century Gothic" w:hAnsi="Century Gothic"/>
-        </w:rPr>
-      </w:pPr>
-      <w:r>
-        <w:rPr>
-          <w:rFonts w:ascii="Century Gothic" w:hAnsi="Century Gothic"/>
-        </w:rPr>
-        <w:t xml:space="preserve">Prospettive tecnologiche: </w:t>
-      </w:r>
-      <w:proofErr w:type="spellStart"/>
-      <w:r>
-        <w:rPr>
-          <w:rFonts w:ascii="Century Gothic" w:hAnsi="Century Gothic"/>
-        </w:rPr>
-        <w:t>Docker</w:t>
-      </w:r>
-      <w:proofErr w:type="spellEnd"/>
-    </w:p>
-    <w:p>
-      <w:pPr>
-        <w:pStyle w:val="Paragrafoelenco"/>
-        <w:numPr>
-          <w:ilvl w:val="0"/>
-          <w:numId w:val="2"/>
-        </w:numPr>
-        <w:rPr>
-          <w:rFonts w:ascii="Century Gothic" w:hAnsi="Century Gothic"/>
-        </w:rPr>
-      </w:pPr>
-      <w:r>
-        <w:rPr>
-          <w:rFonts w:ascii="Century Gothic" w:hAnsi="Century Gothic"/>
-        </w:rPr>
-        <w:t>Prospettive del movimento: sviluppo in Italia e nel resto del mondo</w:t>
+          <w:numId w:val="2"/>
+        </w:numPr>
+        <w:rPr>
+          <w:rFonts w:ascii="Century Gothic" w:hAnsi="Century Gothic"/>
+        </w:rPr>
+      </w:pPr>
+      <w:r>
+        <w:rPr>
+          <w:rFonts w:ascii="Century Gothic" w:hAnsi="Century Gothic"/>
+        </w:rPr>
+        <w:t>Introduzione: spiegazione di ciò che verrà fatto</w:t>
+      </w:r>
+    </w:p>
+    <w:p>
+      <w:pPr>
+        <w:pStyle w:val="Paragrafoelenco"/>
+        <w:numPr>
+          <w:ilvl w:val="0"/>
+          <w:numId w:val="2"/>
+        </w:numPr>
+        <w:rPr>
+          <w:rFonts w:ascii="Century Gothic" w:hAnsi="Century Gothic"/>
+        </w:rPr>
+      </w:pPr>
+      <w:r>
+        <w:rPr>
+          <w:rFonts w:ascii="Century Gothic" w:hAnsi="Century Gothic"/>
+        </w:rPr>
+        <w:t>Architettura</w:t>
+      </w:r>
+    </w:p>
+    <w:p>
+      <w:pPr>
+        <w:pStyle w:val="Paragrafoelenco"/>
+        <w:numPr>
+          <w:ilvl w:val="0"/>
+          <w:numId w:val="2"/>
+        </w:numPr>
+        <w:rPr>
+          <w:rFonts w:ascii="Century Gothic" w:hAnsi="Century Gothic"/>
+        </w:rPr>
+      </w:pPr>
+      <w:r>
+        <w:rPr>
+          <w:rFonts w:ascii="Century Gothic" w:hAnsi="Century Gothic"/>
+        </w:rPr>
+        <w:t>Sviluppo</w:t>
       </w:r>
       <w:bookmarkStart w:id="0" w:name="_GoBack"/>
       <w:bookmarkEnd w:id="0"/>
+    </w:p>
+    <w:p>
+      <w:pPr>
+        <w:pStyle w:val="Paragrafoelenco"/>
+        <w:numPr>
+          <w:ilvl w:val="0"/>
+          <w:numId w:val="1"/>
+        </w:numPr>
+        <w:rPr>
+          <w:rFonts w:ascii="Century Gothic" w:hAnsi="Century Gothic"/>
+        </w:rPr>
+      </w:pPr>
+      <w:r>
+        <w:rPr>
+          <w:rFonts w:ascii="Century Gothic" w:hAnsi="Century Gothic"/>
+        </w:rPr>
+        <w:t>PROSPETTIVE E COMMENTI</w:t>
+      </w:r>
+    </w:p>
+    <w:p>
+      <w:pPr>
+        <w:pStyle w:val="Paragrafoelenco"/>
+        <w:numPr>
+          <w:ilvl w:val="0"/>
+          <w:numId w:val="2"/>
+        </w:numPr>
+        <w:rPr>
+          <w:rFonts w:ascii="Century Gothic" w:hAnsi="Century Gothic"/>
+        </w:rPr>
+      </w:pPr>
+      <w:r>
+        <w:rPr>
+          <w:rFonts w:ascii="Century Gothic" w:hAnsi="Century Gothic"/>
+        </w:rPr>
+        <w:t xml:space="preserve">Prospettive tecnologiche: </w:t>
+      </w:r>
+      <w:proofErr w:type="spellStart"/>
+      <w:r>
+        <w:rPr>
+          <w:rFonts w:ascii="Century Gothic" w:hAnsi="Century Gothic"/>
+        </w:rPr>
+        <w:t>Docker</w:t>
+      </w:r>
+      <w:proofErr w:type="spellEnd"/>
+    </w:p>
+    <w:p>
+      <w:pPr>
+        <w:pStyle w:val="Paragrafoelenco"/>
+        <w:numPr>
+          <w:ilvl w:val="0"/>
+          <w:numId w:val="2"/>
+        </w:numPr>
+        <w:rPr>
+          <w:rFonts w:ascii="Century Gothic" w:hAnsi="Century Gothic"/>
+        </w:rPr>
+      </w:pPr>
+      <w:r>
+        <w:rPr>
+          <w:rFonts w:ascii="Century Gothic" w:hAnsi="Century Gothic"/>
+        </w:rPr>
+        <w:t>Prospettive del movimento: sviluppo in Italia e nel resto del mondo</w:t>
+      </w:r>
     </w:p>
     <w:p>
       <w:pPr>

</xml_diff>